<commit_message>
modify: cap nhat cơ bản
</commit_message>
<xml_diff>
--- a/documents/Document Templates/1-ThongTinChung.docx
+++ b/documents/Document Templates/1-ThongTinChung.docx
@@ -6,6 +6,9 @@
       <w:pPr>
         <w:pStyle w:val="Heading1"/>
         <w:spacing w:line="360" w:lineRule="auto"/>
+        <w:rPr>
+          <w:lang w:val="en-US"/>
+        </w:rPr>
       </w:pPr>
       <w:r>
         <w:t>Tên đề tài:</w:t>
@@ -31,12 +34,9 @@
     </w:p>
     <w:p>
       <w:pPr>
-        <w:spacing w:line="360" w:lineRule="auto"/>
-      </w:pPr>
-    </w:p>
-    <w:p>
-      <w:pPr>
-        <w:spacing w:line="360" w:lineRule="auto"/>
+        <w:rPr>
+          <w:lang w:val="en-US"/>
+        </w:rPr>
       </w:pPr>
     </w:p>
     <w:p>
@@ -54,6 +54,8 @@
     <w:p>
       <w:pPr>
         <w:spacing w:line="360" w:lineRule="auto"/>
+        <w:ind w:left="426" w:firstLine="567"/>
+        <w:jc w:val="both"/>
         <w:rPr>
           <w:lang w:val="en-US"/>
         </w:rPr>
@@ -68,20 +70,66 @@
         <w:rPr>
           <w:lang w:val="en-US"/>
         </w:rPr>
-        <w:t xml:space="preserve"> với sử dụng lưu dữ liệu người dùng trên </w:t>
+        <w:t xml:space="preserve"> với sử dụng</w:t>
       </w:r>
       <w:r>
         <w:rPr>
-          <w:highlight w:val="yellow"/>
-          <w:lang w:val="en-US"/>
-        </w:rPr>
-        <w:t>file và mysql</w:t>
+          <w:lang w:val="en-US"/>
+        </w:rPr>
+        <w:t xml:space="preserve"> nodejs express để làm server API</w:t>
       </w:r>
       <w:r>
         <w:rPr>
           <w:lang w:val="en-US"/>
         </w:rPr>
-        <w:t>. Sử dụng API từ openai.com để thực hiện tác vụ “</w:t>
+        <w:t xml:space="preserve"> lưu dữ liệu người dùng trên </w:t>
+      </w:r>
+      <w:r>
+        <w:rPr>
+          <w:highlight w:val="yellow"/>
+          <w:lang w:val="en-US"/>
+        </w:rPr>
+        <w:t>mysql</w:t>
+      </w:r>
+      <w:r>
+        <w:rPr>
+          <w:lang w:val="en-US"/>
+        </w:rPr>
+        <w:t xml:space="preserve">. </w:t>
+      </w:r>
+    </w:p>
+    <w:p>
+      <w:pPr>
+        <w:spacing w:line="360" w:lineRule="auto"/>
+        <w:ind w:left="426" w:firstLine="567"/>
+        <w:jc w:val="both"/>
+        <w:rPr>
+          <w:lang w:val="en-US"/>
+        </w:rPr>
+      </w:pPr>
+      <w:r>
+        <w:rPr>
+          <w:lang w:val="en-US"/>
+        </w:rPr>
+        <w:t>Ứng dụng s</w:t>
+      </w:r>
+      <w:r>
+        <w:rPr>
+          <w:lang w:val="en-US"/>
+        </w:rPr>
+        <w:t xml:space="preserve">ử dụng API từ openai.com để thực hiện tác vụ </w:t>
+      </w:r>
+      <w:r>
+        <w:rPr>
+          <w:lang w:val="en-US"/>
+        </w:rPr>
+        <w:t xml:space="preserve">chính </w:t>
+      </w:r>
+      <w:r>
+        <w:rPr>
+          <w:lang w:val="en-US"/>
+        </w:rPr>
+        <w:t>“</w:t>
       </w:r>
       <w:hyperlink r:id="rId7" w:history="1">
         <w:r>
@@ -109,16 +157,66 @@
         <w:rPr>
           <w:lang w:val="en-US"/>
         </w:rPr>
-        <w:t>”.</w:t>
+        <w:t>”</w:t>
+      </w:r>
+      <w:r>
+        <w:rPr>
+          <w:lang w:val="en-US"/>
+        </w:rPr>
+        <w:t xml:space="preserve">, ngoài ra còn ứng dụng còn phát triển thêm tính năng dịch ngôn ngữ </w:t>
+      </w:r>
+      <w:r>
+        <w:rPr>
+          <w:i/>
+          <w:iCs/>
+          <w:lang w:val="en-US"/>
+        </w:rPr>
+        <w:t>“English to Vietnamese”</w:t>
+      </w:r>
+      <w:r>
+        <w:rPr>
+          <w:i/>
+          <w:iCs/>
+          <w:lang w:val="en-US"/>
+        </w:rPr>
+        <w:t xml:space="preserve"> </w:t>
+      </w:r>
+      <w:r>
+        <w:rPr>
+          <w:lang w:val="en-US"/>
+        </w:rPr>
+        <w:t xml:space="preserve">để cho người học có thể dễ dàng tra cứu từ mới cũng như những từ khó hiểu. </w:t>
       </w:r>
     </w:p>
     <w:p>
       <w:pPr>
         <w:spacing w:line="360" w:lineRule="auto"/>
-        <w:rPr>
-          <w:lang w:val="en-US"/>
-        </w:rPr>
-      </w:pPr>
+        <w:ind w:left="426" w:firstLine="567"/>
+        <w:jc w:val="both"/>
+        <w:rPr>
+          <w:lang w:val="en-US"/>
+        </w:rPr>
+      </w:pPr>
+      <w:r>
+        <w:rPr>
+          <w:lang w:val="en-US"/>
+        </w:rPr>
+        <w:t xml:space="preserve">Bên cạnh đó, ứng dụng còn có tính năng ghi nhận lại số lần đăng nhập và học để giúp người học có thể xem được số ngày học liên tục của mình, kèm theo tính năng xem lại lịch sử trò chuyện </w:t>
+      </w:r>
+      <w:r>
+        <w:rPr>
+          <w:i/>
+          <w:iCs/>
+          <w:lang w:val="en-US"/>
+        </w:rPr>
+        <w:t>“một với một”</w:t>
+      </w:r>
+      <w:r>
+        <w:rPr>
+          <w:lang w:val="en-US"/>
+        </w:rPr>
+        <w:t xml:space="preserve"> với hệ thống học tiếng anh.</w:t>
+      </w:r>
     </w:p>
     <w:p>
       <w:pPr>
@@ -142,14 +240,14 @@
     <w:tbl>
       <w:tblPr>
         <w:tblStyle w:val="TableGrid"/>
-        <w:tblW w:w="9468" w:type="dxa"/>
+        <w:tblW w:w="9492" w:type="dxa"/>
         <w:tblLook w:val="01E0" w:firstRow="1" w:lastRow="1" w:firstColumn="1" w:lastColumn="1" w:noHBand="0" w:noVBand="0"/>
       </w:tblPr>
       <w:tblGrid>
-        <w:gridCol w:w="744"/>
-        <w:gridCol w:w="1056"/>
-        <w:gridCol w:w="2549"/>
-        <w:gridCol w:w="1549"/>
+        <w:gridCol w:w="763"/>
+        <w:gridCol w:w="1176"/>
+        <w:gridCol w:w="2443"/>
+        <w:gridCol w:w="1540"/>
         <w:gridCol w:w="3570"/>
       </w:tblGrid>
       <w:tr>
@@ -161,60 +259,100 @@
             <w:pPr>
               <w:spacing w:before="120" w:after="120" w:line="360" w:lineRule="auto"/>
               <w:jc w:val="center"/>
+              <w:rPr>
+                <w:b/>
+                <w:bCs/>
+              </w:rPr>
             </w:pPr>
             <w:r>
+              <w:rPr>
+                <w:b/>
+                <w:bCs/>
+              </w:rPr>
               <w:t>STT</w:t>
             </w:r>
           </w:p>
         </w:tc>
         <w:tc>
           <w:tcPr>
-            <w:tcW w:w="990" w:type="dxa"/>
+            <w:tcW w:w="1176" w:type="dxa"/>
           </w:tcPr>
           <w:p>
             <w:pPr>
               <w:spacing w:before="120" w:after="120" w:line="360" w:lineRule="auto"/>
+              <w:rPr>
+                <w:b/>
+                <w:bCs/>
+              </w:rPr>
             </w:pPr>
             <w:r>
+              <w:rPr>
+                <w:b/>
+                <w:bCs/>
+              </w:rPr>
               <w:t>MSSV</w:t>
             </w:r>
           </w:p>
         </w:tc>
         <w:tc>
           <w:tcPr>
-            <w:tcW w:w="2855" w:type="dxa"/>
+            <w:tcW w:w="2443" w:type="dxa"/>
           </w:tcPr>
           <w:p>
             <w:pPr>
               <w:spacing w:before="120" w:after="120" w:line="360" w:lineRule="auto"/>
+              <w:rPr>
+                <w:b/>
+                <w:bCs/>
+              </w:rPr>
             </w:pPr>
             <w:r>
+              <w:rPr>
+                <w:b/>
+                <w:bCs/>
+              </w:rPr>
               <w:t>Họ và tên</w:t>
             </w:r>
           </w:p>
         </w:tc>
         <w:tc>
           <w:tcPr>
-            <w:tcW w:w="1573" w:type="dxa"/>
+            <w:tcW w:w="1540" w:type="dxa"/>
           </w:tcPr>
           <w:p>
             <w:pPr>
               <w:spacing w:before="120" w:after="120" w:line="360" w:lineRule="auto"/>
+              <w:rPr>
+                <w:b/>
+                <w:bCs/>
+              </w:rPr>
             </w:pPr>
             <w:r>
+              <w:rPr>
+                <w:b/>
+                <w:bCs/>
+              </w:rPr>
               <w:t>Điện thoại</w:t>
             </w:r>
           </w:p>
         </w:tc>
         <w:tc>
           <w:tcPr>
-            <w:tcW w:w="3287" w:type="dxa"/>
+            <w:tcW w:w="3570" w:type="dxa"/>
           </w:tcPr>
           <w:p>
             <w:pPr>
               <w:spacing w:before="120" w:after="120" w:line="360" w:lineRule="auto"/>
+              <w:rPr>
+                <w:b/>
+                <w:bCs/>
+              </w:rPr>
             </w:pPr>
             <w:r>
+              <w:rPr>
+                <w:b/>
+                <w:bCs/>
+              </w:rPr>
               <w:t>Email</w:t>
             </w:r>
           </w:p>
@@ -237,7 +375,7 @@
         </w:tc>
         <w:tc>
           <w:tcPr>
-            <w:tcW w:w="990" w:type="dxa"/>
+            <w:tcW w:w="1176" w:type="dxa"/>
           </w:tcPr>
           <w:p>
             <w:pPr>
@@ -256,7 +394,7 @@
         </w:tc>
         <w:tc>
           <w:tcPr>
-            <w:tcW w:w="2855" w:type="dxa"/>
+            <w:tcW w:w="2443" w:type="dxa"/>
           </w:tcPr>
           <w:p>
             <w:pPr>
@@ -275,7 +413,7 @@
         </w:tc>
         <w:tc>
           <w:tcPr>
-            <w:tcW w:w="1573" w:type="dxa"/>
+            <w:tcW w:w="1540" w:type="dxa"/>
           </w:tcPr>
           <w:p>
             <w:pPr>
@@ -294,7 +432,7 @@
         </w:tc>
         <w:tc>
           <w:tcPr>
-            <w:tcW w:w="3287" w:type="dxa"/>
+            <w:tcW w:w="3570" w:type="dxa"/>
           </w:tcPr>
           <w:p>
             <w:pPr>
@@ -329,17 +467,20 @@
         </w:tc>
         <w:tc>
           <w:tcPr>
-            <w:tcW w:w="990" w:type="dxa"/>
+            <w:tcW w:w="1176" w:type="dxa"/>
           </w:tcPr>
           <w:p>
             <w:pPr>
               <w:spacing w:before="120" w:after="120" w:line="360" w:lineRule="auto"/>
             </w:pPr>
+            <w:r>
+              <w:t>22850213</w:t>
+            </w:r>
           </w:p>
         </w:tc>
         <w:tc>
           <w:tcPr>
-            <w:tcW w:w="2855" w:type="dxa"/>
+            <w:tcW w:w="2443" w:type="dxa"/>
           </w:tcPr>
           <w:p>
             <w:pPr>
@@ -352,13 +493,13 @@
               <w:rPr>
                 <w:lang w:val="en-US"/>
               </w:rPr>
-              <w:t>Quốc</w:t>
+              <w:t>Phan Thiên Quốc</w:t>
             </w:r>
           </w:p>
         </w:tc>
         <w:tc>
           <w:tcPr>
-            <w:tcW w:w="1573" w:type="dxa"/>
+            <w:tcW w:w="1540" w:type="dxa"/>
           </w:tcPr>
           <w:p>
             <w:pPr>
@@ -368,7 +509,7 @@
         </w:tc>
         <w:tc>
           <w:tcPr>
-            <w:tcW w:w="3287" w:type="dxa"/>
+            <w:tcW w:w="3570" w:type="dxa"/>
           </w:tcPr>
           <w:p>
             <w:pPr>
@@ -400,7 +541,7 @@
         </w:tc>
         <w:tc>
           <w:tcPr>
-            <w:tcW w:w="990" w:type="dxa"/>
+            <w:tcW w:w="1176" w:type="dxa"/>
           </w:tcPr>
           <w:p>
             <w:pPr>
@@ -410,7 +551,7 @@
         </w:tc>
         <w:tc>
           <w:tcPr>
-            <w:tcW w:w="2855" w:type="dxa"/>
+            <w:tcW w:w="2443" w:type="dxa"/>
           </w:tcPr>
           <w:p>
             <w:pPr>
@@ -429,7 +570,7 @@
         </w:tc>
         <w:tc>
           <w:tcPr>
-            <w:tcW w:w="1573" w:type="dxa"/>
+            <w:tcW w:w="1540" w:type="dxa"/>
           </w:tcPr>
           <w:p>
             <w:pPr>
@@ -439,7 +580,7 @@
         </w:tc>
         <w:tc>
           <w:tcPr>
-            <w:tcW w:w="3287" w:type="dxa"/>
+            <w:tcW w:w="3570" w:type="dxa"/>
           </w:tcPr>
           <w:p>
             <w:pPr>
@@ -471,17 +612,20 @@
         </w:tc>
         <w:tc>
           <w:tcPr>
-            <w:tcW w:w="990" w:type="dxa"/>
+            <w:tcW w:w="1176" w:type="dxa"/>
           </w:tcPr>
           <w:p>
             <w:pPr>
               <w:spacing w:before="120" w:after="120" w:line="360" w:lineRule="auto"/>
             </w:pPr>
+            <w:r>
+              <w:t>22810209</w:t>
+            </w:r>
           </w:p>
         </w:tc>
         <w:tc>
           <w:tcPr>
-            <w:tcW w:w="2855" w:type="dxa"/>
+            <w:tcW w:w="2443" w:type="dxa"/>
           </w:tcPr>
           <w:p>
             <w:pPr>
@@ -494,13 +638,13 @@
               <w:rPr>
                 <w:lang w:val="en-US"/>
               </w:rPr>
-              <w:t>Nghĩa</w:t>
+              <w:t>Lâm Trọng Nghĩa</w:t>
             </w:r>
           </w:p>
         </w:tc>
         <w:tc>
           <w:tcPr>
-            <w:tcW w:w="1573" w:type="dxa"/>
+            <w:tcW w:w="1540" w:type="dxa"/>
           </w:tcPr>
           <w:p>
             <w:pPr>
@@ -510,49 +654,19 @@
         </w:tc>
         <w:tc>
           <w:tcPr>
-            <w:tcW w:w="3287" w:type="dxa"/>
+            <w:tcW w:w="3570" w:type="dxa"/>
           </w:tcPr>
           <w:p>
             <w:pPr>
               <w:spacing w:before="120" w:after="120" w:line="360" w:lineRule="auto"/>
             </w:pPr>
+            <w:r>
+              <w:t>lamtrongnghia1990@gmail.com</w:t>
+            </w:r>
           </w:p>
         </w:tc>
       </w:tr>
     </w:tbl>
-    <w:p>
-      <w:pPr>
-        <w:spacing w:line="360" w:lineRule="auto"/>
-        <w:jc w:val="center"/>
-        <w:rPr>
-          <w:i/>
-          <w:color w:val="0000FF"/>
-          <w:lang w:val="en-US"/>
-        </w:rPr>
-      </w:pPr>
-    </w:p>
-    <w:p>
-      <w:pPr>
-        <w:spacing w:line="360" w:lineRule="auto"/>
-        <w:jc w:val="center"/>
-        <w:rPr>
-          <w:i/>
-          <w:color w:val="0000FF"/>
-          <w:lang w:val="en-US"/>
-        </w:rPr>
-      </w:pPr>
-    </w:p>
-    <w:p>
-      <w:pPr>
-        <w:spacing w:line="360" w:lineRule="auto"/>
-        <w:jc w:val="center"/>
-        <w:rPr>
-          <w:i/>
-          <w:color w:val="0000FF"/>
-          <w:lang w:val="en-US"/>
-        </w:rPr>
-      </w:pPr>
-    </w:p>
     <w:p>
       <w:pPr>
         <w:spacing w:line="360" w:lineRule="auto"/>
@@ -929,7 +1043,7 @@
         </mc:Choice>
         <mc:Fallback>
           <w:pict>
-            <v:shape w14:anchorId="47A5AD26" id="Freeform 1" o:spid="_x0000_s1026" style="position:absolute;margin-left:0;margin-top:0;width:93.15pt;height:814.6pt;flip:x;z-index:251658751;visibility:visible;mso-wrap-style:square;mso-width-percent:0;mso-height-percent:0;mso-wrap-distance-left:9pt;mso-wrap-distance-top:0;mso-wrap-distance-right:9pt;mso-wrap-distance-bottom:0;mso-position-horizontal:absolute;mso-position-horizontal-relative:page;mso-position-vertical:absolute;mso-position-vertical-relative:page;mso-width-percent:0;mso-height-percent:0;mso-width-relative:page;mso-height-relative:page;v-text-anchor:top" coordsize="502,3168" o:gfxdata="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" path="m502,c93,,93,,93,,146,383,323,1900,,3168v502,,502,,502,l502,xe" fillcolor="#8db3e2" stroked="f" strokecolor="#212120">
+            <v:shape w14:anchorId="1CC33D64" id="Freeform 1" o:spid="_x0000_s1026" style="position:absolute;margin-left:0;margin-top:0;width:93.15pt;height:814.6pt;flip:x;z-index:251658751;visibility:visible;mso-wrap-style:square;mso-width-percent:0;mso-height-percent:0;mso-wrap-distance-left:9pt;mso-wrap-distance-top:0;mso-wrap-distance-right:9pt;mso-wrap-distance-bottom:0;mso-position-horizontal:absolute;mso-position-horizontal-relative:page;mso-position-vertical:absolute;mso-position-vertical-relative:page;mso-width-percent:0;mso-height-percent:0;mso-width-relative:page;mso-height-relative:page;v-text-anchor:top" coordsize="502,3168" o:gfxdata="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" path="m502,c93,,93,,93,,146,383,323,1900,,3168v502,,502,,502,l502,xe" fillcolor="#8db3e2" stroked="f" strokecolor="#212120">
               <v:fill color2="#1f497d" rotate="t" focus="100%" type="gradient"/>
               <v:shadow color="#8c8682"/>
               <v:path arrowok="t" o:connecttype="custom" o:connectlocs="1183005,0;219162,0;0,10345420;1183005,10345420;1183005,0" o:connectangles="0,0,0,0,0"/>

</xml_diff>